<commit_message>
course work docs update
</commit_message>
<xml_diff>
--- a/ИБ/Отчеты/Отчет лаб 12.docx
+++ b/ИБ/Отчеты/Отчет лаб 12.docx
@@ -543,7 +543,25 @@
           <w:sz w:val="28"/>
           <w:szCs w:val="28"/>
         </w:rPr>
-        <w:t xml:space="preserve">• аутентифицирование лица, подписавшего сообщение; </w:t>
+        <w:t xml:space="preserve">• </w:t>
+      </w:r>
+      <w:proofErr w:type="spellStart"/>
+      <w:r>
+        <w:rPr>
+          <w:rFonts w:ascii="Times New Roman" w:hAnsi="Times New Roman" w:cs="Times New Roman"/>
+          <w:sz w:val="28"/>
+          <w:szCs w:val="28"/>
+        </w:rPr>
+        <w:t>аутентифицирование</w:t>
+      </w:r>
+      <w:proofErr w:type="spellEnd"/>
+      <w:r>
+        <w:rPr>
+          <w:rFonts w:ascii="Times New Roman" w:hAnsi="Times New Roman" w:cs="Times New Roman"/>
+          <w:sz w:val="28"/>
+          <w:szCs w:val="28"/>
+        </w:rPr>
+        <w:t xml:space="preserve"> лица, подписавшего сообщение; </w:t>
       </w:r>
     </w:p>
     <w:p>
@@ -746,7 +764,25 @@
           <w:sz w:val="28"/>
           <w:szCs w:val="28"/>
         </w:rPr>
-        <w:t xml:space="preserve">), а его хеша, </w:t>
+        <w:t xml:space="preserve">), а его </w:t>
+      </w:r>
+      <w:proofErr w:type="spellStart"/>
+      <w:r>
+        <w:rPr>
+          <w:rFonts w:ascii="Times New Roman" w:hAnsi="Times New Roman" w:cs="Times New Roman"/>
+          <w:sz w:val="28"/>
+          <w:szCs w:val="28"/>
+        </w:rPr>
+        <w:t>хеша</w:t>
+      </w:r>
+      <w:proofErr w:type="spellEnd"/>
+      <w:r>
+        <w:rPr>
+          <w:rFonts w:ascii="Times New Roman" w:hAnsi="Times New Roman" w:cs="Times New Roman"/>
+          <w:sz w:val="28"/>
+          <w:szCs w:val="28"/>
+        </w:rPr>
+        <w:t xml:space="preserve">, </w:t>
       </w:r>
       <w:r>
         <w:rPr>
@@ -921,6 +957,7 @@
         </w:rPr>
         <w:t>) и полученного (</w:t>
       </w:r>
+      <w:proofErr w:type="spellStart"/>
       <w:r>
         <w:rPr>
           <w:rFonts w:ascii="Times New Roman" w:hAnsi="Times New Roman" w:cs="Times New Roman"/>
@@ -942,6 +979,7 @@
         </w:rPr>
         <w:t>п</w:t>
       </w:r>
+      <w:proofErr w:type="spellEnd"/>
       <w:r>
         <w:rPr>
           <w:rFonts w:ascii="Times New Roman" w:hAnsi="Times New Roman" w:cs="Times New Roman"/>
@@ -1046,6 +1084,17 @@
     </w:p>
     <w:p>
       <w:pPr>
+        <w:spacing w:after="280" w:line="240" w:lineRule="auto"/>
+        <w:jc w:val="both"/>
+        <w:rPr>
+          <w:rFonts w:ascii="Times New Roman" w:hAnsi="Times New Roman" w:cs="Times New Roman"/>
+          <w:sz w:val="28"/>
+          <w:szCs w:val="28"/>
+        </w:rPr>
+      </w:pPr>
+    </w:p>
+    <w:p>
+      <w:pPr>
         <w:spacing w:line="240" w:lineRule="auto"/>
         <w:ind w:firstLine="720"/>
         <w:jc w:val="both"/>
@@ -1087,16 +1136,36 @@
           <w:sz w:val="28"/>
           <w:szCs w:val="28"/>
         </w:rPr>
-        <w:t xml:space="preserve"> Эль-Гамаля</w:t>
-      </w:r>
-      <w:r>
-        <w:rPr>
-          <w:rFonts w:ascii="Times New Roman" w:hAnsi="Times New Roman" w:cs="Times New Roman"/>
-          <w:sz w:val="28"/>
-          <w:szCs w:val="28"/>
-        </w:rPr>
-        <w:t xml:space="preserve"> и Шнорра</w:t>
-      </w:r>
+        <w:t xml:space="preserve"> Эль-</w:t>
+      </w:r>
+      <w:proofErr w:type="spellStart"/>
+      <w:r>
+        <w:rPr>
+          <w:rFonts w:ascii="Times New Roman" w:hAnsi="Times New Roman" w:cs="Times New Roman"/>
+          <w:sz w:val="28"/>
+          <w:szCs w:val="28"/>
+        </w:rPr>
+        <w:t>Гамаля</w:t>
+      </w:r>
+      <w:proofErr w:type="spellEnd"/>
+      <w:r>
+        <w:rPr>
+          <w:rFonts w:ascii="Times New Roman" w:hAnsi="Times New Roman" w:cs="Times New Roman"/>
+          <w:sz w:val="28"/>
+          <w:szCs w:val="28"/>
+        </w:rPr>
+        <w:t xml:space="preserve"> и </w:t>
+      </w:r>
+      <w:proofErr w:type="spellStart"/>
+      <w:r>
+        <w:rPr>
+          <w:rFonts w:ascii="Times New Roman" w:hAnsi="Times New Roman" w:cs="Times New Roman"/>
+          <w:sz w:val="28"/>
+          <w:szCs w:val="28"/>
+        </w:rPr>
+        <w:t>Шнорра</w:t>
+      </w:r>
+      <w:proofErr w:type="spellEnd"/>
       <w:r>
         <w:rPr>
           <w:rFonts w:ascii="Times New Roman" w:hAnsi="Times New Roman" w:cs="Times New Roman"/>

</xml_diff>